<commit_message>
Update Documentazione.docx and add Docker and PostgreSQL information
</commit_message>
<xml_diff>
--- a/Documentazione.docx
+++ b/Documentazione.docx
@@ -1567,58 +1567,25 @@
           <w:color w:val="0D0D0D"/>
           <w:shd w:val="clear" w:color="auto" w:fill="FFFFFF"/>
         </w:rPr>
-        <w:t xml:space="preserve"> tramite socket, in cui gli utenti possono registrarsi, accedere e giocare insieme dentro le stanze di gioco. </w:t>
-      </w:r>
+        <w:t xml:space="preserve"> tramite </w:t>
+      </w:r>
+      <w:proofErr w:type="spellStart"/>
       <w:r>
         <w:rPr>
           <w:rFonts w:cs="Segoe UI"/>
           <w:color w:val="0D0D0D"/>
           <w:shd w:val="clear" w:color="auto" w:fill="FFFFFF"/>
         </w:rPr>
-        <w:t>O</w:t>
-      </w:r>
-      <w:r>
-        <w:rPr>
-          <w:sz w:val="24"/>
-          <w:szCs w:val="24"/>
-        </w:rPr>
-        <w:t xml:space="preserve">gni stanza </w:t>
-      </w:r>
-      <w:r>
-        <w:rPr>
-          <w:sz w:val="24"/>
-          <w:szCs w:val="24"/>
-        </w:rPr>
-        <w:t>può ospitare</w:t>
-      </w:r>
-      <w:r>
-        <w:rPr>
-          <w:sz w:val="24"/>
-          <w:szCs w:val="24"/>
-        </w:rPr>
-        <w:t xml:space="preserve"> tra i 2 e i 10 giocatori e più stanze possono essere attive contemporaneamente. Una volta che una stanza </w:t>
-      </w:r>
-      <w:r>
-        <w:rPr>
-          <w:sz w:val="24"/>
-          <w:szCs w:val="24"/>
-        </w:rPr>
-        <w:t>raggiunge</w:t>
-      </w:r>
-      <w:r>
-        <w:rPr>
-          <w:sz w:val="24"/>
-          <w:szCs w:val="24"/>
-        </w:rPr>
-        <w:t xml:space="preserve"> </w:t>
-      </w:r>
+        <w:t>socket</w:t>
+      </w:r>
+      <w:proofErr w:type="spellEnd"/>
       <w:r>
         <w:rPr>
           <w:rFonts w:cs="Segoe UI"/>
           <w:color w:val="0D0D0D"/>
           <w:shd w:val="clear" w:color="auto" w:fill="FFFFFF"/>
         </w:rPr>
-        <w:t>un numero sufficiente di giocatori, un utente</w:t>
+        <w:t xml:space="preserve">, in cui gli utenti possono registrarsi, accedere e giocare insieme dentro le stanze di gioco. </w:t>
       </w:r>
       <w:r>
         <w:rPr>
@@ -1626,8 +1593,60 @@
           <w:color w:val="0D0D0D"/>
           <w:shd w:val="clear" w:color="auto" w:fill="FFFFFF"/>
         </w:rPr>
+        <w:t>O</w:t>
+      </w:r>
+      <w:r>
+        <w:rPr>
+          <w:sz w:val="24"/>
+          <w:szCs w:val="24"/>
+        </w:rPr>
+        <w:t xml:space="preserve">gni stanza </w:t>
+      </w:r>
+      <w:r>
+        <w:rPr>
+          <w:sz w:val="24"/>
+          <w:szCs w:val="24"/>
+        </w:rPr>
+        <w:t>può ospitare</w:t>
+      </w:r>
+      <w:r>
+        <w:rPr>
+          <w:sz w:val="24"/>
+          <w:szCs w:val="24"/>
+        </w:rPr>
+        <w:t xml:space="preserve"> tra i 2 e i 10 giocatori e più stanze possono essere attive contemporaneamente. Una volta che una stanza </w:t>
+      </w:r>
+      <w:r>
+        <w:rPr>
+          <w:sz w:val="24"/>
+          <w:szCs w:val="24"/>
+        </w:rPr>
+        <w:t>raggiunge</w:t>
+      </w:r>
+      <w:r>
+        <w:rPr>
+          <w:sz w:val="24"/>
+          <w:szCs w:val="24"/>
+        </w:rPr>
+        <w:t xml:space="preserve"> </w:t>
+      </w:r>
+      <w:r>
+        <w:rPr>
+          <w:rFonts w:cs="Segoe UI"/>
+          <w:color w:val="0D0D0D"/>
+          <w:shd w:val="clear" w:color="auto" w:fill="FFFFFF"/>
+        </w:rPr>
+        <w:t>un numero sufficiente di giocatori, un utente</w:t>
+      </w:r>
+      <w:r>
+        <w:rPr>
+          <w:rFonts w:cs="Segoe UI"/>
+          <w:color w:val="0D0D0D"/>
+          <w:shd w:val="clear" w:color="auto" w:fill="FFFFFF"/>
+        </w:rPr>
         <w:t xml:space="preserve"> detto “</w:t>
       </w:r>
+      <w:proofErr w:type="spellStart"/>
       <w:r>
         <w:rPr>
           <w:rFonts w:cs="Segoe UI"/>
@@ -1638,6 +1657,7 @@
         </w:rPr>
         <w:t>chooser</w:t>
       </w:r>
+      <w:proofErr w:type="spellEnd"/>
       <w:r>
         <w:rPr>
           <w:rFonts w:cs="Segoe UI"/>
@@ -1662,6 +1682,7 @@
         </w:rPr>
         <w:t>, detti “</w:t>
       </w:r>
+      <w:proofErr w:type="spellStart"/>
       <w:r>
         <w:rPr>
           <w:rFonts w:cs="Segoe UI"/>
@@ -1672,6 +1693,7 @@
         </w:rPr>
         <w:t>guesser</w:t>
       </w:r>
+      <w:proofErr w:type="spellEnd"/>
       <w:r>
         <w:rPr>
           <w:rFonts w:cs="Segoe UI"/>
@@ -1773,7 +1795,43 @@
           <w:color w:val="0D0D0D"/>
           <w:shd w:val="clear" w:color="auto" w:fill="FFFFFF"/>
         </w:rPr>
-        <w:t>Durante il gioco, ogni messaggio inviato da un "guesser" viene confrontato con la parola da indovinare e, se corrisponde, il "guesser" vince e il gioco termina.</w:t>
+        <w:t>Durante il gioco, ogni messaggio inviato da un "</w:t>
+      </w:r>
+      <w:proofErr w:type="spellStart"/>
+      <w:r>
+        <w:rPr>
+          <w:rFonts w:cs="Segoe UI"/>
+          <w:color w:val="0D0D0D"/>
+          <w:shd w:val="clear" w:color="auto" w:fill="FFFFFF"/>
+        </w:rPr>
+        <w:t>guesser</w:t>
+      </w:r>
+      <w:proofErr w:type="spellEnd"/>
+      <w:r>
+        <w:rPr>
+          <w:rFonts w:cs="Segoe UI"/>
+          <w:color w:val="0D0D0D"/>
+          <w:shd w:val="clear" w:color="auto" w:fill="FFFFFF"/>
+        </w:rPr>
+        <w:t>" viene confrontato con la parola da indovinare e, se corrisponde, il "</w:t>
+      </w:r>
+      <w:proofErr w:type="spellStart"/>
+      <w:r>
+        <w:rPr>
+          <w:rFonts w:cs="Segoe UI"/>
+          <w:color w:val="0D0D0D"/>
+          <w:shd w:val="clear" w:color="auto" w:fill="FFFFFF"/>
+        </w:rPr>
+        <w:t>guesser</w:t>
+      </w:r>
+      <w:proofErr w:type="spellEnd"/>
+      <w:r>
+        <w:rPr>
+          <w:rFonts w:cs="Segoe UI"/>
+          <w:color w:val="0D0D0D"/>
+          <w:shd w:val="clear" w:color="auto" w:fill="FFFFFF"/>
+        </w:rPr>
+        <w:t>" vince e il gioco termina.</w:t>
       </w:r>
     </w:p>
     <w:p>
@@ -1820,7 +1878,23 @@
         </w:numPr>
       </w:pPr>
       <w:r>
-        <w:t>quando viene scelto il chooser (viene mostrato a tutti chi è il chooser scelto dal server)</w:t>
+        <w:t xml:space="preserve">quando viene scelto il </w:t>
+      </w:r>
+      <w:proofErr w:type="spellStart"/>
+      <w:r>
+        <w:t>chooser</w:t>
+      </w:r>
+      <w:proofErr w:type="spellEnd"/>
+      <w:r>
+        <w:t xml:space="preserve"> (viene mostrato a tutti chi è il </w:t>
+      </w:r>
+      <w:proofErr w:type="spellStart"/>
+      <w:r>
+        <w:t>chooser</w:t>
+      </w:r>
+      <w:proofErr w:type="spellEnd"/>
+      <w:r>
+        <w:t xml:space="preserve"> scelto dal server)</w:t>
       </w:r>
     </w:p>
     <w:p>
@@ -1906,9 +1980,11 @@
       <w:r>
         <w:t>“</w:t>
       </w:r>
+      <w:proofErr w:type="spellStart"/>
       <w:r>
         <w:t>chooser</w:t>
       </w:r>
+      <w:proofErr w:type="spellEnd"/>
       <w:r>
         <w:t>”</w:t>
       </w:r>
@@ -1918,9 +1994,11 @@
       <w:r>
         <w:t>“</w:t>
       </w:r>
+      <w:proofErr w:type="spellStart"/>
       <w:r>
         <w:t>chooser</w:t>
       </w:r>
+      <w:proofErr w:type="spellEnd"/>
       <w:r>
         <w:t>”</w:t>
       </w:r>
@@ -1933,9 +2011,11 @@
       <w:r>
         <w:t>“</w:t>
       </w:r>
+      <w:proofErr w:type="spellStart"/>
       <w:r>
         <w:t>guesser</w:t>
       </w:r>
+      <w:proofErr w:type="spellEnd"/>
       <w:r>
         <w:t>”</w:t>
       </w:r>
@@ -2072,10 +2152,26 @@
     </w:p>
     <w:p>
       <w:r>
-        <w:t xml:space="preserve">Se nella stanza si trova un solo giocatore il gioco non comincia finché non si trovano in stanza almeno 2 giocatori. Non appena entra un secondo giocatore, il server </w:t>
-      </w:r>
-      <w:r>
-        <w:t>aspetta circa 5 secondi</w:t>
+        <w:t xml:space="preserve">Se nella stanza si trova un solo giocatore il gioco non comincia finché non si trovano in stanza almeno </w:t>
+      </w:r>
+      <w:proofErr w:type="gramStart"/>
+      <w:r>
+        <w:t>2</w:t>
+      </w:r>
+      <w:proofErr w:type="gramEnd"/>
+      <w:r>
+        <w:t xml:space="preserve"> giocatori. Non appena entra un secondo giocatore, il server </w:t>
+      </w:r>
+      <w:r>
+        <w:t xml:space="preserve">aspetta circa </w:t>
+      </w:r>
+      <w:proofErr w:type="gramStart"/>
+      <w:r>
+        <w:t>5</w:t>
+      </w:r>
+      <w:proofErr w:type="gramEnd"/>
+      <w:r>
+        <w:t xml:space="preserve"> secondi</w:t>
       </w:r>
       <w:r>
         <w:t>,</w:t>
@@ -2090,7 +2186,15 @@
         <w:t>il</w:t>
       </w:r>
       <w:r>
-        <w:t xml:space="preserve"> giocatore detto chooser </w:t>
+        <w:t xml:space="preserve"> giocatore detto </w:t>
+      </w:r>
+      <w:proofErr w:type="spellStart"/>
+      <w:r>
+        <w:t>chooser</w:t>
+      </w:r>
+      <w:proofErr w:type="spellEnd"/>
+      <w:r>
+        <w:t xml:space="preserve"> </w:t>
       </w:r>
       <w:r>
         <w:t>e comincia la prossima fase</w:t>
@@ -2107,7 +2211,15 @@
       </w:pPr>
       <w:bookmarkStart w:id="5" w:name="_Toc161676775"/>
       <w:r>
-        <w:t xml:space="preserve">Stanza in attesa che il chooser scelga la </w:t>
+        <w:t xml:space="preserve">Stanza in attesa che il </w:t>
+      </w:r>
+      <w:proofErr w:type="spellStart"/>
+      <w:r>
+        <w:t>chooser</w:t>
+      </w:r>
+      <w:proofErr w:type="spellEnd"/>
+      <w:r>
+        <w:t xml:space="preserve"> scelga la </w:t>
       </w:r>
       <w:r>
         <w:t>parola</w:t>
@@ -2116,19 +2228,56 @@
     </w:p>
     <w:p>
       <w:r>
-        <w:t xml:space="preserve">Nella stanza si trovano 2 o più giocatori e </w:t>
-      </w:r>
-      <w:r>
-        <w:t>Il server ha appena scelto un choose</w:t>
+        <w:t xml:space="preserve">Nella stanza si trovano </w:t>
+      </w:r>
+      <w:proofErr w:type="gramStart"/>
+      <w:r>
+        <w:t>2</w:t>
+      </w:r>
+      <w:proofErr w:type="gramEnd"/>
+      <w:r>
+        <w:t xml:space="preserve"> o più giocatori e </w:t>
+      </w:r>
+      <w:r>
+        <w:t xml:space="preserve">Il server ha appena scelto un </w:t>
+      </w:r>
+      <w:proofErr w:type="spellStart"/>
+      <w:r>
+        <w:t>choose</w:t>
       </w:r>
       <w:r>
         <w:t>r</w:t>
       </w:r>
-      <w:r>
-        <w:t xml:space="preserve">. A questo punto per gli altri guesser non cambia nulla, </w:t>
-      </w:r>
-      <w:r>
-        <w:t>ancora non è iniziato il gioco per loro, mentre al chooser compare una schermata in cui potrà scegliere tra 10 parole.</w:t>
+      <w:proofErr w:type="spellEnd"/>
+      <w:r>
+        <w:t xml:space="preserve">. A questo punto per gli altri </w:t>
+      </w:r>
+      <w:proofErr w:type="spellStart"/>
+      <w:r>
+        <w:t>guesser</w:t>
+      </w:r>
+      <w:proofErr w:type="spellEnd"/>
+      <w:r>
+        <w:t xml:space="preserve"> non cambia nulla, </w:t>
+      </w:r>
+      <w:r>
+        <w:t xml:space="preserve">ancora non è iniziato il gioco per loro, mentre al </w:t>
+      </w:r>
+      <w:proofErr w:type="spellStart"/>
+      <w:r>
+        <w:t>chooser</w:t>
+      </w:r>
+      <w:proofErr w:type="spellEnd"/>
+      <w:r>
+        <w:t xml:space="preserve"> compare una schermata in cui potrà scegliere tra </w:t>
+      </w:r>
+      <w:proofErr w:type="gramStart"/>
+      <w:r>
+        <w:t>10</w:t>
+      </w:r>
+      <w:proofErr w:type="gramEnd"/>
+      <w:r>
+        <w:t xml:space="preserve"> parole.</w:t>
       </w:r>
     </w:p>
     <w:p>
@@ -2173,7 +2322,15 @@
     </w:p>
     <w:p>
       <w:r>
-        <w:t xml:space="preserve">Il chooser avrà </w:t>
+        <w:t xml:space="preserve">Il </w:t>
+      </w:r>
+      <w:proofErr w:type="spellStart"/>
+      <w:r>
+        <w:t>chooser</w:t>
+      </w:r>
+      <w:proofErr w:type="spellEnd"/>
+      <w:r>
+        <w:t xml:space="preserve"> avrà </w:t>
       </w:r>
       <w:r>
         <w:rPr>
@@ -2209,7 +2366,15 @@
     </w:p>
     <w:p>
       <w:r>
-        <w:t>La parola da indovinare sarà visibile in cima alla schermata della chat sottoforma di “_ _ _ _ _ _”. Tutti i guesser potranno provare ad indovinarla scrivendo la parola</w:t>
+        <w:t xml:space="preserve">La parola da indovinare sarà visibile in cima alla schermata della chat sottoforma di “_ _ _ _ _ _”. Tutti i </w:t>
+      </w:r>
+      <w:proofErr w:type="spellStart"/>
+      <w:r>
+        <w:t>guesser</w:t>
+      </w:r>
+      <w:proofErr w:type="spellEnd"/>
+      <w:r>
+        <w:t xml:space="preserve"> potranno provare ad indovinarla scrivendo la parola</w:t>
       </w:r>
       <w:r>
         <w:t>,</w:t>
@@ -2230,7 +2395,15 @@
         <w:t>ssa compare in chat come messaggio normale, vuol dire che non era la parola giusta, se invece compar</w:t>
       </w:r>
       <w:r>
-        <w:t>e il messaggio di vittoria allora la parola era giusta, vengono aggiunti i punti al guesser vincitore e la partita finisce.</w:t>
+        <w:t xml:space="preserve">e il messaggio di vittoria allora la parola era giusta, vengono aggiunti i punti al </w:t>
+      </w:r>
+      <w:proofErr w:type="spellStart"/>
+      <w:r>
+        <w:t>guesser</w:t>
+      </w:r>
+      <w:proofErr w:type="spellEnd"/>
+      <w:r>
+        <w:t xml:space="preserve"> vincitore e la partita finisce.</w:t>
       </w:r>
     </w:p>
     <w:p>
@@ -2247,7 +2420,15 @@
         </w:sectPr>
       </w:pPr>
       <w:r>
-        <w:t>Altrimenti ogni 15 secondi verrà aggiunta una lettera in più fino a completare l’intera parola. se nessuno, entro il completamento della parola, riesce a indovinarla, vince il chooser, gli vengono assegnati i punti e la partita finisce.</w:t>
+        <w:t xml:space="preserve">Altrimenti ogni 15 secondi verrà aggiunta una lettera in più fino a completare l’intera parola. se nessuno, entro il completamento della parola, riesce a indovinarla, vince il </w:t>
+      </w:r>
+      <w:proofErr w:type="spellStart"/>
+      <w:r>
+        <w:t>chooser</w:t>
+      </w:r>
+      <w:proofErr w:type="spellEnd"/>
+      <w:r>
+        <w:t>, gli vengono assegnati i punti e la partita finisce.</w:t>
       </w:r>
     </w:p>
     <w:p>
@@ -2286,7 +2467,15 @@
         </w:numPr>
       </w:pPr>
       <w:r>
-        <w:t xml:space="preserve">Se il “Guesser” vince gli viene assegnato come punteggio la quantità di lettere che </w:t>
+        <w:t>Se il “</w:t>
+      </w:r>
+      <w:proofErr w:type="spellStart"/>
+      <w:r>
+        <w:t>Guesser</w:t>
+      </w:r>
+      <w:proofErr w:type="spellEnd"/>
+      <w:r>
+        <w:t xml:space="preserve">” vince gli viene assegnato come punteggio la quantità di lettere che </w:t>
       </w:r>
       <w:r>
         <w:t>ancora non sono state rivelate</w:t>
@@ -2301,7 +2490,15 @@
         </w:numPr>
       </w:pPr>
       <w:r>
-        <w:t xml:space="preserve">Se il “Chooser” vince gli viene assegnato </w:t>
+        <w:t>Se il “</w:t>
+      </w:r>
+      <w:proofErr w:type="spellStart"/>
+      <w:r>
+        <w:t>Chooser</w:t>
+      </w:r>
+      <w:proofErr w:type="spellEnd"/>
+      <w:r>
+        <w:t xml:space="preserve">” vince gli viene assegnato </w:t>
       </w:r>
       <w:r>
         <w:t>come punteggio: (15 – la lunghezza della parola)</w:t>
@@ -2314,9 +2511,14 @@
       </w:pPr>
       <w:bookmarkStart w:id="8" w:name="_Toc161676778"/>
       <w:r>
-        <w:t>Struttura del frontend</w:t>
+        <w:t xml:space="preserve">Struttura del </w:t>
+      </w:r>
+      <w:proofErr w:type="spellStart"/>
+      <w:r>
+        <w:t>frontend</w:t>
       </w:r>
       <w:bookmarkEnd w:id="8"/>
+      <w:proofErr w:type="spellEnd"/>
     </w:p>
     <w:p>
       <w:r>
@@ -2386,7 +2588,15 @@
     </w:p>
     <w:p>
       <w:r>
-        <w:t>La comunicazione primaria del client con il server avviene attraverso una socket TCP per operazioni quali il login, la registrazione, la creazione e l'ingresso nelle stanze. Per la gestione effettiva delle interazioni nella stanza di gioco, inclusi l'invio dei messaggi e le notifiche al server, è stata scelta l'implementazione tramite Multicast UDP al fine di ottimizzare la velocità di trasmissione durante il gameplay.</w:t>
+        <w:t xml:space="preserve">La comunicazione primaria del client con il server avviene attraverso una </w:t>
+      </w:r>
+      <w:proofErr w:type="spellStart"/>
+      <w:r>
+        <w:t>socket</w:t>
+      </w:r>
+      <w:proofErr w:type="spellEnd"/>
+      <w:r>
+        <w:t xml:space="preserve"> TCP per operazioni quali il login, la registrazione, la creazione e l'ingresso nelle stanze. Per la gestione effettiva delle interazioni nella stanza di gioco, inclusi l'invio dei messaggi e le notifiche al server, è stata scelta l'implementazione tramite Multicast UDP al fine di ottimizzare la velocità di trasmissione durante il gameplay.</w:t>
       </w:r>
     </w:p>
     <w:p>
@@ -2401,7 +2611,15 @@
     </w:p>
     <w:p>
       <w:r>
-        <w:t>La prima comunicazione con il server avviene tramite una socket TCP che instaura una connessione “punto a punto” con il client.</w:t>
+        <w:t xml:space="preserve">La prima comunicazione con il server avviene tramite una </w:t>
+      </w:r>
+      <w:proofErr w:type="spellStart"/>
+      <w:r>
+        <w:t>socket</w:t>
+      </w:r>
+      <w:proofErr w:type="spellEnd"/>
+      <w:r>
+        <w:t xml:space="preserve"> TCP che instaura una connessione “punto a punto” con il client.</w:t>
       </w:r>
     </w:p>
     <w:p>
@@ -2427,7 +2645,7 @@
           <w:noProof/>
         </w:rPr>
         <w:drawing>
-          <wp:inline distT="0" distB="0" distL="0" distR="0" wp14:anchorId="7DF65037" wp14:editId="20B57CAC">
+          <wp:inline distT="0" distB="0" distL="0" distR="0" wp14:anchorId="7DF65037" wp14:editId="34EA1CA5">
             <wp:extent cx="4973955" cy="1814830"/>
             <wp:effectExtent l="0" t="0" r="0" b="0"/>
             <wp:docPr id="972436898" name="Immagine 2" descr="I protocolli TCP e UDP spiegati in maniera facile | NordVPN"/>
@@ -2478,7 +2696,15 @@
     </w:p>
     <w:p>
       <w:r>
-        <w:t>Questa prima socket è fondamentale per effettuare la fase di registrazione e login dell’utente, poi una volta autenticato, l’utente può creare, entrare o richiedere la lista delle stanze.</w:t>
+        <w:t xml:space="preserve">Questa prima </w:t>
+      </w:r>
+      <w:proofErr w:type="spellStart"/>
+      <w:r>
+        <w:t>socket</w:t>
+      </w:r>
+      <w:proofErr w:type="spellEnd"/>
+      <w:r>
+        <w:t xml:space="preserve"> è fondamentale per effettuare la fase di registrazione e login dell’utente, poi una volta autenticato, l’utente può creare, entrare o richiedere la lista delle stanze.</w:t>
       </w:r>
     </w:p>
     <w:p>
@@ -2504,7 +2730,15 @@
         <w:t>a</w:t>
       </w:r>
       <w:r>
-        <w:t xml:space="preserve">dcast” di messaggi tra i vari utenti connessi con quella stessa stanza. Dal punto di vista architetturale la soluzione più simile è multicast. </w:t>
+        <w:t xml:space="preserve">dcast” di messaggi tra i vari utenti connessi con quella stessa stanza. Dal punto di vista architetturale la soluzione più simile è </w:t>
+      </w:r>
+      <w:proofErr w:type="spellStart"/>
+      <w:r>
+        <w:t>multicast</w:t>
+      </w:r>
+      <w:proofErr w:type="spellEnd"/>
+      <w:r>
+        <w:t xml:space="preserve">. </w:t>
       </w:r>
     </w:p>
     <w:p>
@@ -2573,15 +2807,69 @@
           <w:color w:val="000000"/>
           <w:shd w:val="clear" w:color="auto" w:fill="FFFFFF"/>
         </w:rPr>
-        <w:t>Multicast permette di creare più “gruppi” di socket UDP connesse tra di loro, a differenza del broadcast, dove un pacchetto viene inviato a tutti i dispositivi sulla rete, il multicast invia i dati solo a un gruppo di destinatari iscritti.</w:t>
-      </w:r>
+        <w:t xml:space="preserve">Multicast permette di creare più “gruppi” di </w:t>
+      </w:r>
+      <w:proofErr w:type="spellStart"/>
       <w:r>
         <w:rPr>
           <w:rFonts w:ascii="Roboto" w:hAnsi="Roboto"/>
           <w:color w:val="000000"/>
           <w:shd w:val="clear" w:color="auto" w:fill="FFFFFF"/>
         </w:rPr>
-        <w:t xml:space="preserve"> Ogni gruppo del multicast corrisponderà ad una stanza di gioco.</w:t>
+        <w:t>socket</w:t>
+      </w:r>
+      <w:proofErr w:type="spellEnd"/>
+      <w:r>
+        <w:rPr>
+          <w:rFonts w:ascii="Roboto" w:hAnsi="Roboto"/>
+          <w:color w:val="000000"/>
+          <w:shd w:val="clear" w:color="auto" w:fill="FFFFFF"/>
+        </w:rPr>
+        <w:t xml:space="preserve"> UDP connesse tra di loro, a differenza del broadcast, dove un pacchetto viene inviato a tutti i dispositivi sulla rete, il </w:t>
+      </w:r>
+      <w:proofErr w:type="spellStart"/>
+      <w:r>
+        <w:rPr>
+          <w:rFonts w:ascii="Roboto" w:hAnsi="Roboto"/>
+          <w:color w:val="000000"/>
+          <w:shd w:val="clear" w:color="auto" w:fill="FFFFFF"/>
+        </w:rPr>
+        <w:t>multicast</w:t>
+      </w:r>
+      <w:proofErr w:type="spellEnd"/>
+      <w:r>
+        <w:rPr>
+          <w:rFonts w:ascii="Roboto" w:hAnsi="Roboto"/>
+          <w:color w:val="000000"/>
+          <w:shd w:val="clear" w:color="auto" w:fill="FFFFFF"/>
+        </w:rPr>
+        <w:t xml:space="preserve"> invia i dati solo a un gruppo di destinatari iscritti.</w:t>
+      </w:r>
+      <w:r>
+        <w:rPr>
+          <w:rFonts w:ascii="Roboto" w:hAnsi="Roboto"/>
+          <w:color w:val="000000"/>
+          <w:shd w:val="clear" w:color="auto" w:fill="FFFFFF"/>
+        </w:rPr>
+        <w:t xml:space="preserve"> Ogni gruppo del </w:t>
+      </w:r>
+      <w:proofErr w:type="spellStart"/>
+      <w:r>
+        <w:rPr>
+          <w:rFonts w:ascii="Roboto" w:hAnsi="Roboto"/>
+          <w:color w:val="000000"/>
+          <w:shd w:val="clear" w:color="auto" w:fill="FFFFFF"/>
+        </w:rPr>
+        <w:t>multicast</w:t>
+      </w:r>
+      <w:proofErr w:type="spellEnd"/>
+      <w:r>
+        <w:rPr>
+          <w:rFonts w:ascii="Roboto" w:hAnsi="Roboto"/>
+          <w:color w:val="000000"/>
+          <w:shd w:val="clear" w:color="auto" w:fill="FFFFFF"/>
+        </w:rPr>
+        <w:t xml:space="preserve"> corrisponderà ad una stanza di gioco.</w:t>
       </w:r>
     </w:p>
     <w:p>
@@ -2613,27 +2901,61 @@
     </w:p>
     <w:p>
       <w:r>
-        <w:t>Per generare questa stringa, si prende la parola, le si tolgono i doppioni e si mischiano casualmente le lettere che sono rimaste. Questa operazione è effettuata dentro la classe WordChosen dal metodo removeDuplicatesAndShuffle(String word).</w:t>
+        <w:t xml:space="preserve">Per generare questa stringa, si prende la parola, le si tolgono i doppioni e si mischiano casualmente le lettere che sono rimaste. Questa operazione è effettuata dentro la classe </w:t>
+      </w:r>
+      <w:proofErr w:type="spellStart"/>
+      <w:r>
+        <w:t>WordChosen</w:t>
+      </w:r>
+      <w:proofErr w:type="spellEnd"/>
+      <w:r>
+        <w:t xml:space="preserve"> dal metodo </w:t>
+      </w:r>
+      <w:proofErr w:type="spellStart"/>
+      <w:proofErr w:type="gramStart"/>
+      <w:r>
+        <w:rPr>
+          <w:b/>
+          <w:bCs/>
+        </w:rPr>
+        <w:t>removeDuplicatesAndShuffle</w:t>
+      </w:r>
+      <w:proofErr w:type="spellEnd"/>
+      <w:r>
+        <w:rPr>
+          <w:b/>
+          <w:bCs/>
+        </w:rPr>
+        <w:t>(</w:t>
+      </w:r>
+      <w:proofErr w:type="spellStart"/>
+      <w:proofErr w:type="gramEnd"/>
+      <w:r>
+        <w:rPr>
+          <w:b/>
+          <w:bCs/>
+        </w:rPr>
+        <w:t>String</w:t>
+      </w:r>
+      <w:proofErr w:type="spellEnd"/>
+      <w:r>
+        <w:rPr>
+          <w:b/>
+          <w:bCs/>
+        </w:rPr>
+        <w:t xml:space="preserve"> word).</w:t>
       </w:r>
     </w:p>
     <w:p>
       <w:pPr>
         <w:spacing w:after="0"/>
+        <w:jc w:val="center"/>
         <w:rPr>
           <w:sz w:val="14"/>
           <w:szCs w:val="14"/>
         </w:rPr>
       </w:pPr>
-      <w:r>
-        <w:tab/>
-      </w:r>
-      <w:r>
-        <w:tab/>
-      </w:r>
-      <w:r>
-        <w:tab/>
-        <w:t xml:space="preserve">     </w:t>
-      </w:r>
+      <w:proofErr w:type="spellStart"/>
       <w:r>
         <w:rPr>
           <w:sz w:val="16"/>
@@ -2648,6 +2970,7 @@
         </w:rPr>
         <w:t>s</w:t>
       </w:r>
+      <w:proofErr w:type="spellEnd"/>
       <w:r>
         <w:rPr>
           <w:sz w:val="16"/>
@@ -2665,6 +2988,9 @@
       </w:r>
     </w:p>
     <w:p>
+      <w:pPr>
+        <w:jc w:val="center"/>
+      </w:pPr>
       <w:r>
         <w:t>ES:</w:t>
       </w:r>
@@ -2711,23 +3037,185 @@
       <w:pPr>
         <w:pStyle w:val="Titolo1"/>
       </w:pPr>
-      <w:bookmarkStart w:id="13" w:name="_Toc161676783"/>
       <w:r>
         <w:lastRenderedPageBreak/>
-        <w:t>Database</w:t>
-      </w:r>
-      <w:bookmarkEnd w:id="13"/>
-    </w:p>
-    <w:p/>
-    <w:p>
-      <w:pPr>
-        <w:pStyle w:val="Titolo1"/>
-      </w:pPr>
-      <w:bookmarkStart w:id="14" w:name="_Toc161676784"/>
-      <w:r>
+        <w:t xml:space="preserve">Docker e </w:t>
+      </w:r>
+      <w:proofErr w:type="spellStart"/>
+      <w:r>
+        <w:t>PostgreSQL</w:t>
+      </w:r>
+      <w:proofErr w:type="spellEnd"/>
+    </w:p>
+    <w:p>
+      <w:r>
+        <w:rPr>
+          <w:b/>
+          <w:bCs/>
+        </w:rPr>
         <w:t>Docker</w:t>
       </w:r>
-      <w:bookmarkEnd w:id="14"/>
+      <w:r>
+        <w:t xml:space="preserve"> è una piattaforma di virtualizzazione che semplifica l'esecuzione di applicazioni in contenitori isolati. Questa tecnologia offre numerosi vantaggi, tra cui:</w:t>
+      </w:r>
+    </w:p>
+    <w:p>
+      <w:pPr>
+        <w:pStyle w:val="Paragrafoelenco"/>
+        <w:numPr>
+          <w:ilvl w:val="0"/>
+          <w:numId w:val="22"/>
+        </w:numPr>
+      </w:pPr>
+      <w:r>
+        <w:rPr>
+          <w:b/>
+          <w:bCs/>
+        </w:rPr>
+        <w:t>Portabilità</w:t>
+      </w:r>
+      <w:r>
+        <w:t>: Le applicazioni in container funzionano in modo uniforme su qualsiasi sistema operativo, garantendo una facile distribuzione e scalabilità.</w:t>
+      </w:r>
+    </w:p>
+    <w:p>
+      <w:pPr>
+        <w:pStyle w:val="Paragrafoelenco"/>
+        <w:numPr>
+          <w:ilvl w:val="0"/>
+          <w:numId w:val="22"/>
+        </w:numPr>
+      </w:pPr>
+      <w:r>
+        <w:rPr>
+          <w:b/>
+          <w:bCs/>
+        </w:rPr>
+        <w:t>Isolamento</w:t>
+      </w:r>
+      <w:r>
+        <w:t>: Ogni contenitore è indipendente dagli altri, eliminando conflitti e problemi di dipendenza.</w:t>
+      </w:r>
+    </w:p>
+    <w:p>
+      <w:pPr>
+        <w:pStyle w:val="Paragrafoelenco"/>
+        <w:numPr>
+          <w:ilvl w:val="0"/>
+          <w:numId w:val="22"/>
+        </w:numPr>
+      </w:pPr>
+      <w:r>
+        <w:rPr>
+          <w:b/>
+          <w:bCs/>
+        </w:rPr>
+        <w:t>Efficienza</w:t>
+      </w:r>
+      <w:r>
+        <w:t>: I container condividono il kernel del sistema operativo, riducendo l'overhead e ottimizzando l'utilizzo delle risorse.</w:t>
+      </w:r>
+    </w:p>
+    <w:p>
+      <w:proofErr w:type="spellStart"/>
+      <w:r>
+        <w:rPr>
+          <w:b/>
+          <w:bCs/>
+        </w:rPr>
+        <w:t>PostgreSQL</w:t>
+      </w:r>
+      <w:proofErr w:type="spellEnd"/>
+      <w:r>
+        <w:t>, un potente database open source, si sposa perfettamente con Docker. Utilizzando l'immagine ufficiale "</w:t>
+      </w:r>
+      <w:proofErr w:type="spellStart"/>
+      <w:r>
+        <w:t>postgres</w:t>
+      </w:r>
+      <w:proofErr w:type="spellEnd"/>
+      <w:r>
+        <w:t xml:space="preserve">" di Docker Hub, è possibile avviare e gestire un'istanza di </w:t>
+      </w:r>
+      <w:proofErr w:type="spellStart"/>
+      <w:r>
+        <w:t>PostgreSQL</w:t>
+      </w:r>
+      <w:proofErr w:type="spellEnd"/>
+      <w:r>
+        <w:t xml:space="preserve"> in modo semplice e veloce.</w:t>
+      </w:r>
+    </w:p>
+    <w:p>
+      <w:pPr>
+        <w:jc w:val="center"/>
+      </w:pPr>
+      <w:r>
+        <w:rPr>
+          <w:noProof/>
+        </w:rPr>
+        <w:drawing>
+          <wp:inline distT="0" distB="0" distL="0" distR="0" wp14:anchorId="7FDA2AEC" wp14:editId="121D267A">
+            <wp:extent cx="3314700" cy="1265282"/>
+            <wp:effectExtent l="0" t="0" r="0" b="0"/>
+            <wp:docPr id="189794827" name="Immagine 1" descr="Connect From Your Local Machine to a PostgreSQL Database in Docker | by  Lorenz Vanthillo | Better Programming"/>
+            <wp:cNvGraphicFramePr>
+              <a:graphicFrameLocks xmlns:a="http://schemas.openxmlformats.org/drawingml/2006/main" noChangeAspect="1"/>
+            </wp:cNvGraphicFramePr>
+            <a:graphic xmlns:a="http://schemas.openxmlformats.org/drawingml/2006/main">
+              <a:graphicData uri="http://schemas.openxmlformats.org/drawingml/2006/picture">
+                <pic:pic xmlns:pic="http://schemas.openxmlformats.org/drawingml/2006/picture">
+                  <pic:nvPicPr>
+                    <pic:cNvPr id="0" name="Picture 1" descr="Connect From Your Local Machine to a PostgreSQL Database in Docker | by  Lorenz Vanthillo | Better Programming"/>
+                    <pic:cNvPicPr>
+                      <a:picLocks noChangeAspect="1" noChangeArrowheads="1"/>
+                    </pic:cNvPicPr>
+                  </pic:nvPicPr>
+                  <pic:blipFill>
+                    <a:blip r:embed="rId12" cstate="print">
+                      <a:extLst>
+                        <a:ext uri="{28A0092B-C50C-407E-A947-70E740481C1C}">
+                          <a14:useLocalDpi xmlns:a14="http://schemas.microsoft.com/office/drawing/2010/main" val="0"/>
+                        </a:ext>
+                      </a:extLst>
+                    </a:blip>
+                    <a:srcRect/>
+                    <a:stretch>
+                      <a:fillRect/>
+                    </a:stretch>
+                  </pic:blipFill>
+                  <pic:spPr bwMode="auto">
+                    <a:xfrm>
+                      <a:off x="0" y="0"/>
+                      <a:ext cx="3314700" cy="1265282"/>
+                    </a:xfrm>
+                    <a:prstGeom prst="rect">
+                      <a:avLst/>
+                    </a:prstGeom>
+                    <a:noFill/>
+                    <a:ln>
+                      <a:noFill/>
+                    </a:ln>
+                  </pic:spPr>
+                </pic:pic>
+              </a:graphicData>
+            </a:graphic>
+          </wp:inline>
+        </w:drawing>
+      </w:r>
+    </w:p>
+    <w:p>
+      <w:r>
+        <w:t xml:space="preserve">Il database ci permette di salvare le credenziali di autenticazione dei vari utenti e grazie a </w:t>
+      </w:r>
+      <w:proofErr w:type="spellStart"/>
+      <w:r>
+        <w:t>docker</w:t>
+      </w:r>
+      <w:proofErr w:type="spellEnd"/>
+      <w:r>
+        <w:t xml:space="preserve"> riusciamo ad aumentare la portabilità di essi su macchine di diverso tipo.</w:t>
+      </w:r>
     </w:p>
     <w:sectPr>
       <w:type w:val="continuous"/>
@@ -3016,6 +3504,119 @@
     </w:lvl>
   </w:abstractNum>
   <w:abstractNum w:abstractNumId="3" w15:restartNumberingAfterBreak="0">
+    <w:nsid w:val="30AA13FD"/>
+    <w:multiLevelType w:val="hybridMultilevel"/>
+    <w:tmpl w:val="EE5616CE"/>
+    <w:lvl w:ilvl="0" w:tplc="04090001">
+      <w:start w:val="1"/>
+      <w:numFmt w:val="bullet"/>
+      <w:lvlText w:val=""/>
+      <w:lvlJc w:val="left"/>
+      <w:pPr>
+        <w:ind w:left="720" w:hanging="360"/>
+      </w:pPr>
+      <w:rPr>
+        <w:rFonts w:ascii="Symbol" w:hAnsi="Symbol" w:hint="default"/>
+      </w:rPr>
+    </w:lvl>
+    <w:lvl w:ilvl="1" w:tplc="04090003" w:tentative="1">
+      <w:start w:val="1"/>
+      <w:numFmt w:val="bullet"/>
+      <w:lvlText w:val="o"/>
+      <w:lvlJc w:val="left"/>
+      <w:pPr>
+        <w:ind w:left="1440" w:hanging="360"/>
+      </w:pPr>
+      <w:rPr>
+        <w:rFonts w:ascii="Courier New" w:hAnsi="Courier New" w:cs="Courier New" w:hint="default"/>
+      </w:rPr>
+    </w:lvl>
+    <w:lvl w:ilvl="2" w:tplc="04090005" w:tentative="1">
+      <w:start w:val="1"/>
+      <w:numFmt w:val="bullet"/>
+      <w:lvlText w:val=""/>
+      <w:lvlJc w:val="left"/>
+      <w:pPr>
+        <w:ind w:left="2160" w:hanging="360"/>
+      </w:pPr>
+      <w:rPr>
+        <w:rFonts w:ascii="Wingdings" w:hAnsi="Wingdings" w:hint="default"/>
+      </w:rPr>
+    </w:lvl>
+    <w:lvl w:ilvl="3" w:tplc="04090001" w:tentative="1">
+      <w:start w:val="1"/>
+      <w:numFmt w:val="bullet"/>
+      <w:lvlText w:val=""/>
+      <w:lvlJc w:val="left"/>
+      <w:pPr>
+        <w:ind w:left="2880" w:hanging="360"/>
+      </w:pPr>
+      <w:rPr>
+        <w:rFonts w:ascii="Symbol" w:hAnsi="Symbol" w:hint="default"/>
+      </w:rPr>
+    </w:lvl>
+    <w:lvl w:ilvl="4" w:tplc="04090003" w:tentative="1">
+      <w:start w:val="1"/>
+      <w:numFmt w:val="bullet"/>
+      <w:lvlText w:val="o"/>
+      <w:lvlJc w:val="left"/>
+      <w:pPr>
+        <w:ind w:left="3600" w:hanging="360"/>
+      </w:pPr>
+      <w:rPr>
+        <w:rFonts w:ascii="Courier New" w:hAnsi="Courier New" w:cs="Courier New" w:hint="default"/>
+      </w:rPr>
+    </w:lvl>
+    <w:lvl w:ilvl="5" w:tplc="04090005" w:tentative="1">
+      <w:start w:val="1"/>
+      <w:numFmt w:val="bullet"/>
+      <w:lvlText w:val=""/>
+      <w:lvlJc w:val="left"/>
+      <w:pPr>
+        <w:ind w:left="4320" w:hanging="360"/>
+      </w:pPr>
+      <w:rPr>
+        <w:rFonts w:ascii="Wingdings" w:hAnsi="Wingdings" w:hint="default"/>
+      </w:rPr>
+    </w:lvl>
+    <w:lvl w:ilvl="6" w:tplc="04090001" w:tentative="1">
+      <w:start w:val="1"/>
+      <w:numFmt w:val="bullet"/>
+      <w:lvlText w:val=""/>
+      <w:lvlJc w:val="left"/>
+      <w:pPr>
+        <w:ind w:left="5040" w:hanging="360"/>
+      </w:pPr>
+      <w:rPr>
+        <w:rFonts w:ascii="Symbol" w:hAnsi="Symbol" w:hint="default"/>
+      </w:rPr>
+    </w:lvl>
+    <w:lvl w:ilvl="7" w:tplc="04090003" w:tentative="1">
+      <w:start w:val="1"/>
+      <w:numFmt w:val="bullet"/>
+      <w:lvlText w:val="o"/>
+      <w:lvlJc w:val="left"/>
+      <w:pPr>
+        <w:ind w:left="5760" w:hanging="360"/>
+      </w:pPr>
+      <w:rPr>
+        <w:rFonts w:ascii="Courier New" w:hAnsi="Courier New" w:cs="Courier New" w:hint="default"/>
+      </w:rPr>
+    </w:lvl>
+    <w:lvl w:ilvl="8" w:tplc="04090005" w:tentative="1">
+      <w:start w:val="1"/>
+      <w:numFmt w:val="bullet"/>
+      <w:lvlText w:val=""/>
+      <w:lvlJc w:val="left"/>
+      <w:pPr>
+        <w:ind w:left="6480" w:hanging="360"/>
+      </w:pPr>
+      <w:rPr>
+        <w:rFonts w:ascii="Wingdings" w:hAnsi="Wingdings" w:hint="default"/>
+      </w:rPr>
+    </w:lvl>
+  </w:abstractNum>
+  <w:abstractNum w:abstractNumId="4" w15:restartNumberingAfterBreak="0">
     <w:nsid w:val="30BB3088"/>
     <w:multiLevelType w:val="hybridMultilevel"/>
     <w:tmpl w:val="16BA65D8"/>
@@ -3104,7 +3705,7 @@
       </w:pPr>
     </w:lvl>
   </w:abstractNum>
-  <w:abstractNum w:abstractNumId="4" w15:restartNumberingAfterBreak="0">
+  <w:abstractNum w:abstractNumId="5" w15:restartNumberingAfterBreak="0">
     <w:nsid w:val="3BB01579"/>
     <w:multiLevelType w:val="hybridMultilevel"/>
     <w:tmpl w:val="EE6E8586"/>
@@ -3217,7 +3818,7 @@
       </w:rPr>
     </w:lvl>
   </w:abstractNum>
-  <w:abstractNum w:abstractNumId="5" w15:restartNumberingAfterBreak="0">
+  <w:abstractNum w:abstractNumId="6" w15:restartNumberingAfterBreak="0">
     <w:nsid w:val="4D9753D0"/>
     <w:multiLevelType w:val="hybridMultilevel"/>
     <w:tmpl w:val="8ECE2022"/>
@@ -3330,7 +3931,7 @@
       </w:rPr>
     </w:lvl>
   </w:abstractNum>
-  <w:abstractNum w:abstractNumId="6" w15:restartNumberingAfterBreak="0">
+  <w:abstractNum w:abstractNumId="7" w15:restartNumberingAfterBreak="0">
     <w:nsid w:val="4DC968FF"/>
     <w:multiLevelType w:val="hybridMultilevel"/>
     <w:tmpl w:val="8056F04E"/>
@@ -3419,7 +4020,7 @@
       </w:pPr>
     </w:lvl>
   </w:abstractNum>
-  <w:abstractNum w:abstractNumId="7" w15:restartNumberingAfterBreak="0">
+  <w:abstractNum w:abstractNumId="8" w15:restartNumberingAfterBreak="0">
     <w:nsid w:val="57AA635B"/>
     <w:multiLevelType w:val="hybridMultilevel"/>
     <w:tmpl w:val="58901354"/>
@@ -3508,7 +4109,7 @@
       </w:pPr>
     </w:lvl>
   </w:abstractNum>
-  <w:abstractNum w:abstractNumId="8" w15:restartNumberingAfterBreak="0">
+  <w:abstractNum w:abstractNumId="9" w15:restartNumberingAfterBreak="0">
     <w:nsid w:val="65FE11AF"/>
     <w:multiLevelType w:val="hybridMultilevel"/>
     <w:tmpl w:val="3ADA37D2"/>
@@ -3621,7 +4222,7 @@
       </w:rPr>
     </w:lvl>
   </w:abstractNum>
-  <w:abstractNum w:abstractNumId="9" w15:restartNumberingAfterBreak="0">
+  <w:abstractNum w:abstractNumId="10" w15:restartNumberingAfterBreak="0">
     <w:nsid w:val="6E3123A7"/>
     <w:multiLevelType w:val="hybridMultilevel"/>
     <w:tmpl w:val="26D4D55C"/>
@@ -3734,7 +4335,7 @@
       </w:rPr>
     </w:lvl>
   </w:abstractNum>
-  <w:abstractNum w:abstractNumId="10" w15:restartNumberingAfterBreak="0">
+  <w:abstractNum w:abstractNumId="11" w15:restartNumberingAfterBreak="0">
     <w:nsid w:val="74983644"/>
     <w:multiLevelType w:val="hybridMultilevel"/>
     <w:tmpl w:val="D7F43952"/>
@@ -3847,7 +4448,7 @@
       </w:rPr>
     </w:lvl>
   </w:abstractNum>
-  <w:abstractNum w:abstractNumId="11" w15:restartNumberingAfterBreak="0">
+  <w:abstractNum w:abstractNumId="12" w15:restartNumberingAfterBreak="0">
     <w:nsid w:val="7DB84DDB"/>
     <w:multiLevelType w:val="hybridMultilevel"/>
     <w:tmpl w:val="5BB2437A"/>
@@ -3967,37 +4568,40 @@
     <w:abstractNumId w:val="1"/>
   </w:num>
   <w:num w:numId="11" w16cid:durableId="180093682">
+    <w:abstractNumId w:val="9"/>
+  </w:num>
+  <w:num w:numId="12" w16cid:durableId="348609070">
+    <w:abstractNumId w:val="6"/>
+  </w:num>
+  <w:num w:numId="13" w16cid:durableId="2137526507">
     <w:abstractNumId w:val="8"/>
   </w:num>
-  <w:num w:numId="12" w16cid:durableId="348609070">
+  <w:num w:numId="14" w16cid:durableId="730153441">
+    <w:abstractNumId w:val="10"/>
+  </w:num>
+  <w:num w:numId="15" w16cid:durableId="2098866398">
     <w:abstractNumId w:val="5"/>
   </w:num>
-  <w:num w:numId="13" w16cid:durableId="2137526507">
-    <w:abstractNumId w:val="7"/>
-  </w:num>
-  <w:num w:numId="14" w16cid:durableId="730153441">
-    <w:abstractNumId w:val="9"/>
-  </w:num>
-  <w:num w:numId="15" w16cid:durableId="2098866398">
-    <w:abstractNumId w:val="4"/>
-  </w:num>
   <w:num w:numId="16" w16cid:durableId="937567947">
-    <w:abstractNumId w:val="10"/>
+    <w:abstractNumId w:val="11"/>
   </w:num>
   <w:num w:numId="17" w16cid:durableId="530337227">
     <w:abstractNumId w:val="0"/>
   </w:num>
   <w:num w:numId="18" w16cid:durableId="2098332164">
-    <w:abstractNumId w:val="3"/>
+    <w:abstractNumId w:val="4"/>
   </w:num>
   <w:num w:numId="19" w16cid:durableId="1355031751">
     <w:abstractNumId w:val="2"/>
   </w:num>
   <w:num w:numId="20" w16cid:durableId="440296099">
-    <w:abstractNumId w:val="6"/>
+    <w:abstractNumId w:val="7"/>
   </w:num>
   <w:num w:numId="21" w16cid:durableId="780803919">
-    <w:abstractNumId w:val="11"/>
+    <w:abstractNumId w:val="12"/>
+  </w:num>
+  <w:num w:numId="22" w16cid:durableId="1028720604">
+    <w:abstractNumId w:val="3"/>
   </w:num>
 </w:numbering>
 </file>
@@ -4400,7 +5004,7 @@
   <w:style w:type="paragraph" w:default="1" w:styleId="Normale">
     <w:name w:val="Normal"/>
     <w:qFormat/>
-    <w:rsid w:val="00B24B26"/>
+    <w:rsid w:val="00022989"/>
   </w:style>
   <w:style w:type="paragraph" w:styleId="Titolo1">
     <w:name w:val="heading 1"/>

</xml_diff>